<commit_message>
Grupperapporten er nå ferdig
</commit_message>
<xml_diff>
--- a/Grupperapport.docx
+++ b/Grupperapport.docx
@@ -1,6 +1,6 @@
 
 <file path=word/document.xml><?xml version="1.0" encoding="utf-8"?>
-<w:document xmlns:wpc="http://schemas.microsoft.com/office/word/2010/wordprocessingCanvas" xmlns:mo="http://schemas.microsoft.com/office/mac/office/2008/main" xmlns:mc="http://schemas.openxmlformats.org/markup-compatibility/2006" xmlns:mv="urn:schemas-microsoft-com:mac:vml" xmlns:o="urn:schemas-microsoft-com:office:office" xmlns:r="http://schemas.openxmlformats.org/officeDocument/2006/relationships" xmlns:m="http://schemas.openxmlformats.org/officeDocument/2006/math" xmlns:v="urn:schemas-microsoft-com:vml" xmlns:wp14="http://schemas.microsoft.com/office/word/2010/wordprocessingDrawing" xmlns:wp="http://schemas.openxmlformats.org/drawingml/2006/wordprocessingDrawing" xmlns:w10="urn:schemas-microsoft-com:office:word" xmlns:w="http://schemas.openxmlformats.org/wordprocessingml/2006/main" xmlns:w14="http://schemas.microsoft.com/office/word/2010/wordml" xmlns:w15="http://schemas.microsoft.com/office/word/2012/wordml" xmlns:wpg="http://schemas.microsoft.com/office/word/2010/wordprocessingGroup" xmlns:wpi="http://schemas.microsoft.com/office/word/2010/wordprocessingInk" xmlns:wne="http://schemas.microsoft.com/office/word/2006/wordml" xmlns:wps="http://schemas.microsoft.com/office/word/2010/wordprocessingShape" mc:Ignorable="w14 w15 wp14">
+<w:document xmlns:wpc="http://schemas.microsoft.com/office/word/2010/wordprocessingCanvas" xmlns:cx="http://schemas.microsoft.com/office/drawing/2014/chartex" xmlns:cx1="http://schemas.microsoft.com/office/drawing/2015/9/8/chartex" xmlns:cx2="http://schemas.microsoft.com/office/drawing/2015/10/21/chartex" xmlns:mc="http://schemas.openxmlformats.org/markup-compatibility/2006" xmlns:o="urn:schemas-microsoft-com:office:office" xmlns:r="http://schemas.openxmlformats.org/officeDocument/2006/relationships" xmlns:m="http://schemas.openxmlformats.org/officeDocument/2006/math" xmlns:v="urn:schemas-microsoft-com:vml" xmlns:wp14="http://schemas.microsoft.com/office/word/2010/wordprocessingDrawing" xmlns:wp="http://schemas.openxmlformats.org/drawingml/2006/wordprocessingDrawing" xmlns:w10="urn:schemas-microsoft-com:office:word" xmlns:w="http://schemas.openxmlformats.org/wordprocessingml/2006/main" xmlns:w14="http://schemas.microsoft.com/office/word/2010/wordml" xmlns:w15="http://schemas.microsoft.com/office/word/2012/wordml" xmlns:w16se="http://schemas.microsoft.com/office/word/2015/wordml/symex" xmlns:wpg="http://schemas.microsoft.com/office/word/2010/wordprocessingGroup" xmlns:wpi="http://schemas.microsoft.com/office/word/2010/wordprocessingInk" xmlns:wne="http://schemas.microsoft.com/office/word/2006/wordml" xmlns:wps="http://schemas.microsoft.com/office/word/2010/wordprocessingShape" mc:Ignorable="w14 w15 w16se wp14">
   <w:body>
     <w:p>
       <w:pPr>
@@ -10,15 +10,7 @@
         <w:t>Rapport om grup</w:t>
       </w:r>
       <w:r>
-        <w:t xml:space="preserve">pearbeid, skrevet av Patrick </w:t>
-      </w:r>
-      <w:proofErr w:type="spellStart"/>
-      <w:r>
-        <w:t>Gilstad</w:t>
-      </w:r>
-      <w:proofErr w:type="spellEnd"/>
-      <w:r>
-        <w:t>, Joachim Engebretsen &amp; Magne Flåskjer</w:t>
+        <w:t>pearbeid, skrevet av Patrick Gilstad, Joachim Engebretsen &amp; Magne Flåskjer</w:t>
       </w:r>
     </w:p>
     <w:p>
@@ -227,8 +219,6 @@
       <w:r>
         <w:t xml:space="preserve">. </w:t>
       </w:r>
-      <w:bookmarkStart w:id="0" w:name="_GoBack"/>
-      <w:bookmarkEnd w:id="0"/>
     </w:p>
     <w:p/>
     <w:p>
@@ -438,16 +428,243 @@
         <w:rPr>
           <w:b/>
         </w:rPr>
-        <w:t>Galleriet er spesielt, men det har en forklaring : det skyldes at vi ....( fylle ut Patrick )</w:t>
-      </w:r>
-      <w:r>
-        <w:rPr>
-          <w:b/>
-        </w:rPr>
-        <w:t xml:space="preserve">. </w:t>
-      </w:r>
-    </w:p>
-    <w:p>
+        <w:t>Galleriet er spes</w:t>
+      </w:r>
+      <w:r>
+        <w:rPr>
+          <w:b/>
+        </w:rPr>
+        <w:t>ielt, men det har en forklaring</w:t>
+      </w:r>
+      <w:r>
+        <w:rPr>
+          <w:b/>
+        </w:rPr>
+        <w:t>: det skyl</w:t>
+      </w:r>
+      <w:r>
+        <w:rPr>
+          <w:b/>
+        </w:rPr>
+        <w:t xml:space="preserve">des at </w:t>
+      </w:r>
+      <w:proofErr w:type="spellStart"/>
+      <w:r>
+        <w:rPr>
+          <w:b/>
+        </w:rPr>
+        <w:t>validatoren</w:t>
+      </w:r>
+      <w:proofErr w:type="spellEnd"/>
+      <w:r>
+        <w:rPr>
+          <w:b/>
+        </w:rPr>
+        <w:t xml:space="preserve"> synes at id skal brukes fremfor </w:t>
+      </w:r>
+      <w:proofErr w:type="spellStart"/>
+      <w:r>
+        <w:rPr>
+          <w:b/>
+        </w:rPr>
+        <w:t>name</w:t>
+      </w:r>
+      <w:proofErr w:type="spellEnd"/>
+      <w:r>
+        <w:rPr>
+          <w:b/>
+        </w:rPr>
+        <w:t xml:space="preserve"> med </w:t>
+      </w:r>
+      <w:proofErr w:type="spellStart"/>
+      <w:r>
+        <w:rPr>
+          <w:b/>
+        </w:rPr>
+        <w:t>img</w:t>
+      </w:r>
+      <w:proofErr w:type="spellEnd"/>
+      <w:r>
+        <w:rPr>
+          <w:b/>
+        </w:rPr>
+        <w:t xml:space="preserve"> tagger</w:t>
+      </w:r>
+      <w:r>
+        <w:rPr>
+          <w:b/>
+        </w:rPr>
+        <w:t>.</w:t>
+      </w:r>
+      <w:r>
+        <w:rPr>
+          <w:b/>
+        </w:rPr>
+        <w:t xml:space="preserve"> VI</w:t>
+      </w:r>
+      <w:r>
+        <w:rPr>
+          <w:b/>
+        </w:rPr>
+        <w:t xml:space="preserve"> har valgt å gå for </w:t>
+      </w:r>
+      <w:proofErr w:type="spellStart"/>
+      <w:r>
+        <w:rPr>
+          <w:b/>
+        </w:rPr>
+        <w:t>name</w:t>
+      </w:r>
+      <w:proofErr w:type="spellEnd"/>
+      <w:r>
+        <w:rPr>
+          <w:b/>
+        </w:rPr>
+        <w:t xml:space="preserve"> ettersom den er </w:t>
+      </w:r>
+      <w:r>
+        <w:rPr>
+          <w:b/>
+        </w:rPr>
+        <w:t xml:space="preserve">mer fleksibel i dette tilfellet når vi vil endre </w:t>
+      </w:r>
+      <w:proofErr w:type="spellStart"/>
+      <w:r>
+        <w:rPr>
+          <w:b/>
+        </w:rPr>
+        <w:t>src</w:t>
+      </w:r>
+      <w:proofErr w:type="spellEnd"/>
+      <w:r>
+        <w:rPr>
+          <w:b/>
+        </w:rPr>
+        <w:t xml:space="preserve"> ved </w:t>
+      </w:r>
+      <w:proofErr w:type="spellStart"/>
+      <w:r>
+        <w:rPr>
+          <w:b/>
+        </w:rPr>
+        <w:t>mouseover</w:t>
+      </w:r>
+      <w:proofErr w:type="spellEnd"/>
+      <w:r>
+        <w:rPr>
+          <w:b/>
+        </w:rPr>
+        <w:t>.</w:t>
+      </w:r>
+      <w:r>
+        <w:rPr>
+          <w:b/>
+        </w:rPr>
+        <w:t xml:space="preserve"> </w:t>
+      </w:r>
+      <w:proofErr w:type="spellStart"/>
+      <w:r>
+        <w:rPr>
+          <w:b/>
+        </w:rPr>
+        <w:t>Validatoren</w:t>
+      </w:r>
+      <w:proofErr w:type="spellEnd"/>
+      <w:r>
+        <w:rPr>
+          <w:b/>
+        </w:rPr>
+        <w:t xml:space="preserve"> foreslår også en header sammen med en </w:t>
+      </w:r>
+      <w:proofErr w:type="spellStart"/>
+      <w:r>
+        <w:rPr>
+          <w:b/>
+        </w:rPr>
+        <w:t>article</w:t>
+      </w:r>
+      <w:proofErr w:type="spellEnd"/>
+      <w:r>
+        <w:rPr>
+          <w:b/>
+        </w:rPr>
+        <w:t xml:space="preserve">. Fra et design perspektiv ser </w:t>
+      </w:r>
+      <w:proofErr w:type="spellStart"/>
+      <w:r>
+        <w:rPr>
+          <w:b/>
+        </w:rPr>
+        <w:t>article</w:t>
+      </w:r>
+      <w:proofErr w:type="spellEnd"/>
+      <w:r>
+        <w:rPr>
+          <w:b/>
+        </w:rPr>
+        <w:t>-taggen på denne nettside</w:t>
+      </w:r>
+      <w:r>
+        <w:rPr>
+          <w:b/>
+        </w:rPr>
+        <w:t>n bedre u</w:t>
+      </w:r>
+      <w:r>
+        <w:rPr>
+          <w:b/>
+        </w:rPr>
+        <w:t xml:space="preserve">ten header. </w:t>
+      </w:r>
+      <w:proofErr w:type="spellStart"/>
+      <w:r>
+        <w:rPr>
+          <w:b/>
+        </w:rPr>
+        <w:t>Validatoren</w:t>
+      </w:r>
+      <w:proofErr w:type="spellEnd"/>
+      <w:r>
+        <w:rPr>
+          <w:b/>
+        </w:rPr>
+        <w:t xml:space="preserve"> påpeker noen stengte </w:t>
+      </w:r>
+      <w:proofErr w:type="spellStart"/>
+      <w:r>
+        <w:rPr>
+          <w:b/>
+        </w:rPr>
+        <w:t>endtags</w:t>
+      </w:r>
+      <w:proofErr w:type="spellEnd"/>
+      <w:r>
+        <w:rPr>
+          <w:b/>
+        </w:rPr>
+        <w:t xml:space="preserve"> med åpne elementer seg. Dette er grunnet at når nettsiden valideres, så </w:t>
+      </w:r>
+      <w:proofErr w:type="spellStart"/>
+      <w:r>
+        <w:rPr>
+          <w:b/>
+        </w:rPr>
+        <w:t>wrappes</w:t>
+      </w:r>
+      <w:proofErr w:type="spellEnd"/>
+      <w:r>
+        <w:rPr>
+          <w:b/>
+        </w:rPr>
+        <w:t xml:space="preserve"> det tagger rundt ting, som kan føre til at under valideringen så kan noen elementer ses på som åpne.</w:t>
+      </w:r>
+    </w:p>
+    <w:p>
+      <w:pPr>
+        <w:rPr>
+          <w:b/>
+        </w:rPr>
+      </w:pPr>
       <w:proofErr w:type="spellStart"/>
       <w:r>
         <w:rPr>
@@ -529,6 +746,7 @@
           <w:noProof/>
           <w:lang w:eastAsia="nb-NO"/>
         </w:rPr>
+        <w:lastRenderedPageBreak/>
         <w:drawing>
           <wp:inline distT="0" distB="0" distL="0" distR="0" wp14:anchorId="6A2B171A" wp14:editId="6E980B25">
             <wp:extent cx="5753100" cy="3238500"/>
@@ -666,6 +884,318 @@
         <w:t xml:space="preserve">index.html. </w:t>
       </w:r>
     </w:p>
+    <w:p>
+      <w:pPr>
+        <w:rPr>
+          <w:b/>
+        </w:rPr>
+      </w:pPr>
+    </w:p>
+    <w:p>
+      <w:pPr>
+        <w:rPr>
+          <w:b/>
+        </w:rPr>
+      </w:pPr>
+    </w:p>
+    <w:p>
+      <w:pPr>
+        <w:rPr>
+          <w:b/>
+        </w:rPr>
+      </w:pPr>
+      <w:r>
+        <w:rPr>
+          <w:b/>
+        </w:rPr>
+        <w:t>Vi brukte media-</w:t>
+      </w:r>
+      <w:proofErr w:type="spellStart"/>
+      <w:r>
+        <w:rPr>
+          <w:b/>
+        </w:rPr>
+        <w:t>queries</w:t>
+      </w:r>
+      <w:proofErr w:type="spellEnd"/>
+      <w:r>
+        <w:rPr>
+          <w:b/>
+        </w:rPr>
+        <w:t xml:space="preserve"> på nettsidene våre, og </w:t>
+      </w:r>
+      <w:r>
+        <w:rPr>
+          <w:b/>
+        </w:rPr>
+        <w:t>har testet nettsidene våre på forskjellige enheter i forskjellige nettlesere. Nettsiden vises rik</w:t>
+      </w:r>
+      <w:r>
+        <w:rPr>
+          <w:b/>
+        </w:rPr>
+        <w:t xml:space="preserve">tig i forskjellige resolusjoner og </w:t>
+      </w:r>
+      <w:proofErr w:type="spellStart"/>
+      <w:r>
+        <w:rPr>
+          <w:b/>
+        </w:rPr>
+        <w:t>resolujsoner</w:t>
+      </w:r>
+      <w:proofErr w:type="spellEnd"/>
+      <w:r>
+        <w:rPr>
+          <w:b/>
+        </w:rPr>
+        <w:t xml:space="preserve"> (bilder lagt ved nedenfor).</w:t>
+      </w:r>
+      <w:bookmarkStart w:id="0" w:name="_GoBack"/>
+      <w:bookmarkEnd w:id="0"/>
+    </w:p>
+    <w:p>
+      <w:pPr>
+        <w:rPr>
+          <w:b/>
+        </w:rPr>
+      </w:pPr>
+    </w:p>
+    <w:p>
+      <w:pPr>
+        <w:rPr>
+          <w:b/>
+        </w:rPr>
+      </w:pPr>
+    </w:p>
+    <w:p>
+      <w:pPr>
+        <w:rPr>
+          <w:b/>
+        </w:rPr>
+      </w:pPr>
+    </w:p>
+    <w:p>
+      <w:r>
+        <w:lastRenderedPageBreak/>
+        <w:t xml:space="preserve">Kontaktinformasjon i Google </w:t>
+      </w:r>
+      <w:proofErr w:type="spellStart"/>
+      <w:r>
+        <w:t>Chrome</w:t>
+      </w:r>
+      <w:proofErr w:type="spellEnd"/>
+      <w:r>
+        <w:t xml:space="preserve"> på </w:t>
+      </w:r>
+      <w:proofErr w:type="spellStart"/>
+      <w:r>
+        <w:t>Android</w:t>
+      </w:r>
+      <w:proofErr w:type="spellEnd"/>
+      <w:r>
+        <w:t>:</w:t>
+      </w:r>
+      <w:r>
+        <w:rPr>
+          <w:noProof/>
+          <w:lang w:eastAsia="nb-NO"/>
+        </w:rPr>
+        <w:drawing>
+          <wp:inline distT="0" distB="0" distL="0" distR="0" wp14:anchorId="6B3E935A" wp14:editId="323E60ED">
+            <wp:extent cx="3648075" cy="5257800"/>
+            <wp:effectExtent l="0" t="0" r="9525" b="0"/>
+            <wp:docPr id="2" name="Bilde 2"/>
+            <wp:cNvGraphicFramePr>
+              <a:graphicFrameLocks xmlns:a="http://schemas.openxmlformats.org/drawingml/2006/main" noChangeAspect="1"/>
+            </wp:cNvGraphicFramePr>
+            <a:graphic xmlns:a="http://schemas.openxmlformats.org/drawingml/2006/main">
+              <a:graphicData uri="http://schemas.openxmlformats.org/drawingml/2006/picture">
+                <pic:pic xmlns:pic="http://schemas.openxmlformats.org/drawingml/2006/picture">
+                  <pic:nvPicPr>
+                    <pic:cNvPr id="2" name="Screenshot_2016-10-19-13-47-14.png"/>
+                    <pic:cNvPicPr/>
+                  </pic:nvPicPr>
+                  <pic:blipFill>
+                    <a:blip r:embed="rId9">
+                      <a:extLst>
+                        <a:ext uri="{28A0092B-C50C-407E-A947-70E740481C1C}">
+                          <a14:useLocalDpi xmlns:a14="http://schemas.microsoft.com/office/drawing/2010/main" val="0"/>
+                        </a:ext>
+                      </a:extLst>
+                    </a:blip>
+                    <a:stretch>
+                      <a:fillRect/>
+                    </a:stretch>
+                  </pic:blipFill>
+                  <pic:spPr>
+                    <a:xfrm>
+                      <a:off x="0" y="0"/>
+                      <a:ext cx="3649127" cy="5259316"/>
+                    </a:xfrm>
+                    <a:prstGeom prst="rect">
+                      <a:avLst/>
+                    </a:prstGeom>
+                  </pic:spPr>
+                </pic:pic>
+              </a:graphicData>
+            </a:graphic>
+          </wp:inline>
+        </w:drawing>
+      </w:r>
+    </w:p>
+    <w:p>
+      <w:r>
+        <w:rPr>
+          <w:noProof/>
+          <w:lang w:eastAsia="nb-NO"/>
+        </w:rPr>
+        <w:lastRenderedPageBreak/>
+        <w:drawing>
+          <wp:inline distT="0" distB="0" distL="0" distR="0" wp14:anchorId="10C675CA" wp14:editId="3B40B12B">
+            <wp:extent cx="3638550" cy="3238500"/>
+            <wp:effectExtent l="0" t="0" r="0" b="0"/>
+            <wp:docPr id="5" name="Bilde 5"/>
+            <wp:cNvGraphicFramePr>
+              <a:graphicFrameLocks xmlns:a="http://schemas.openxmlformats.org/drawingml/2006/main" noChangeAspect="1"/>
+            </wp:cNvGraphicFramePr>
+            <a:graphic xmlns:a="http://schemas.openxmlformats.org/drawingml/2006/main">
+              <a:graphicData uri="http://schemas.openxmlformats.org/drawingml/2006/picture">
+                <pic:pic xmlns:pic="http://schemas.openxmlformats.org/drawingml/2006/picture">
+                  <pic:nvPicPr>
+                    <pic:cNvPr id="5" name="Screenshot_2016-10-19-13-47-35.png"/>
+                    <pic:cNvPicPr/>
+                  </pic:nvPicPr>
+                  <pic:blipFill>
+                    <a:blip r:embed="rId10">
+                      <a:extLst>
+                        <a:ext uri="{28A0092B-C50C-407E-A947-70E740481C1C}">
+                          <a14:useLocalDpi xmlns:a14="http://schemas.microsoft.com/office/drawing/2010/main" val="0"/>
+                        </a:ext>
+                      </a:extLst>
+                    </a:blip>
+                    <a:stretch>
+                      <a:fillRect/>
+                    </a:stretch>
+                  </pic:blipFill>
+                  <pic:spPr>
+                    <a:xfrm>
+                      <a:off x="0" y="0"/>
+                      <a:ext cx="3638550" cy="3238500"/>
+                    </a:xfrm>
+                    <a:prstGeom prst="rect">
+                      <a:avLst/>
+                    </a:prstGeom>
+                  </pic:spPr>
+                </pic:pic>
+              </a:graphicData>
+            </a:graphic>
+          </wp:inline>
+        </w:drawing>
+      </w:r>
+      <w:r>
+        <w:rPr>
+          <w:noProof/>
+          <w:lang w:eastAsia="nb-NO"/>
+        </w:rPr>
+        <w:drawing>
+          <wp:inline distT="0" distB="0" distL="0" distR="0" wp14:anchorId="3E792305" wp14:editId="175109E9">
+            <wp:extent cx="3705225" cy="3295650"/>
+            <wp:effectExtent l="0" t="0" r="9525" b="0"/>
+            <wp:docPr id="6" name="Bilde 6"/>
+            <wp:cNvGraphicFramePr>
+              <a:graphicFrameLocks xmlns:a="http://schemas.openxmlformats.org/drawingml/2006/main" noChangeAspect="1"/>
+            </wp:cNvGraphicFramePr>
+            <a:graphic xmlns:a="http://schemas.openxmlformats.org/drawingml/2006/main">
+              <a:graphicData uri="http://schemas.openxmlformats.org/drawingml/2006/picture">
+                <pic:pic xmlns:pic="http://schemas.openxmlformats.org/drawingml/2006/picture">
+                  <pic:nvPicPr>
+                    <pic:cNvPr id="6" name="Screenshot_2016-10-19-13-47-46.png"/>
+                    <pic:cNvPicPr/>
+                  </pic:nvPicPr>
+                  <pic:blipFill>
+                    <a:blip r:embed="rId11">
+                      <a:extLst>
+                        <a:ext uri="{28A0092B-C50C-407E-A947-70E740481C1C}">
+                          <a14:useLocalDpi xmlns:a14="http://schemas.microsoft.com/office/drawing/2010/main" val="0"/>
+                        </a:ext>
+                      </a:extLst>
+                    </a:blip>
+                    <a:stretch>
+                      <a:fillRect/>
+                    </a:stretch>
+                  </pic:blipFill>
+                  <pic:spPr>
+                    <a:xfrm>
+                      <a:off x="0" y="0"/>
+                      <a:ext cx="3706857" cy="3297102"/>
+                    </a:xfrm>
+                    <a:prstGeom prst="rect">
+                      <a:avLst/>
+                    </a:prstGeom>
+                  </pic:spPr>
+                </pic:pic>
+              </a:graphicData>
+            </a:graphic>
+          </wp:inline>
+        </w:drawing>
+      </w:r>
+    </w:p>
+    <w:p/>
+    <w:p>
+      <w:r>
+        <w:t>På PC:</w:t>
+      </w:r>
+    </w:p>
+    <w:p>
+      <w:r>
+        <w:rPr>
+          <w:noProof/>
+          <w:lang w:eastAsia="nb-NO"/>
+        </w:rPr>
+        <w:lastRenderedPageBreak/>
+        <w:drawing>
+          <wp:inline distT="0" distB="0" distL="0" distR="0" wp14:anchorId="067630CD" wp14:editId="61B7EBAF">
+            <wp:extent cx="5756910" cy="2819400"/>
+            <wp:effectExtent l="0" t="0" r="0" b="0"/>
+            <wp:docPr id="7" name="Bilde 7"/>
+            <wp:cNvGraphicFramePr>
+              <a:graphicFrameLocks xmlns:a="http://schemas.openxmlformats.org/drawingml/2006/main" noChangeAspect="1"/>
+            </wp:cNvGraphicFramePr>
+            <a:graphic xmlns:a="http://schemas.openxmlformats.org/drawingml/2006/main">
+              <a:graphicData uri="http://schemas.openxmlformats.org/drawingml/2006/picture">
+                <pic:pic xmlns:pic="http://schemas.openxmlformats.org/drawingml/2006/picture">
+                  <pic:nvPicPr>
+                    <pic:cNvPr id="7" name="Skjermbilde.PNG"/>
+                    <pic:cNvPicPr/>
+                  </pic:nvPicPr>
+                  <pic:blipFill>
+                    <a:blip r:embed="rId12">
+                      <a:extLst>
+                        <a:ext uri="{28A0092B-C50C-407E-A947-70E740481C1C}">
+                          <a14:useLocalDpi xmlns:a14="http://schemas.microsoft.com/office/drawing/2010/main" val="0"/>
+                        </a:ext>
+                      </a:extLst>
+                    </a:blip>
+                    <a:stretch>
+                      <a:fillRect/>
+                    </a:stretch>
+                  </pic:blipFill>
+                  <pic:spPr>
+                    <a:xfrm>
+                      <a:off x="0" y="0"/>
+                      <a:ext cx="5756910" cy="2819400"/>
+                    </a:xfrm>
+                    <a:prstGeom prst="rect">
+                      <a:avLst/>
+                    </a:prstGeom>
+                  </pic:spPr>
+                </pic:pic>
+              </a:graphicData>
+            </a:graphic>
+          </wp:inline>
+        </w:drawing>
+      </w:r>
+    </w:p>
     <w:sectPr>
       <w:pgSz w:w="11900" w:h="16840"/>
       <w:pgMar w:top="1417" w:right="1417" w:bottom="1417" w:left="1417" w:header="708" w:footer="708" w:gutter="0"/>
@@ -677,8 +1207,8 @@
 </file>
 
 <file path=word/numbering.xml><?xml version="1.0" encoding="utf-8"?>
-<w:numbering xmlns:wpc="http://schemas.microsoft.com/office/word/2010/wordprocessingCanvas" xmlns:mo="http://schemas.microsoft.com/office/mac/office/2008/main" xmlns:mc="http://schemas.openxmlformats.org/markup-compatibility/2006" xmlns:mv="urn:schemas-microsoft-com:mac:vml" xmlns:o="urn:schemas-microsoft-com:office:office" xmlns:r="http://schemas.openxmlformats.org/officeDocument/2006/relationships" xmlns:m="http://schemas.openxmlformats.org/officeDocument/2006/math" xmlns:v="urn:schemas-microsoft-com:vml" xmlns:wp14="http://schemas.microsoft.com/office/word/2010/wordprocessingDrawing" xmlns:wp="http://schemas.openxmlformats.org/drawingml/2006/wordprocessingDrawing" xmlns:w10="urn:schemas-microsoft-com:office:word" xmlns:w="http://schemas.openxmlformats.org/wordprocessingml/2006/main" xmlns:w14="http://schemas.microsoft.com/office/word/2010/wordml" xmlns:w15="http://schemas.microsoft.com/office/word/2012/wordml" xmlns:wpg="http://schemas.microsoft.com/office/word/2010/wordprocessingGroup" xmlns:wpi="http://schemas.microsoft.com/office/word/2010/wordprocessingInk" xmlns:wne="http://schemas.microsoft.com/office/word/2006/wordml" xmlns:wps="http://schemas.microsoft.com/office/word/2010/wordprocessingShape" mc:Ignorable="w14 w15 wp14">
-  <w:abstractNum w:abstractNumId="0">
+<w:numbering xmlns:wpc="http://schemas.microsoft.com/office/word/2010/wordprocessingCanvas" xmlns:cx="http://schemas.microsoft.com/office/drawing/2014/chartex" xmlns:cx1="http://schemas.microsoft.com/office/drawing/2015/9/8/chartex" xmlns:cx2="http://schemas.microsoft.com/office/drawing/2015/10/21/chartex" xmlns:mc="http://schemas.openxmlformats.org/markup-compatibility/2006" xmlns:o="urn:schemas-microsoft-com:office:office" xmlns:r="http://schemas.openxmlformats.org/officeDocument/2006/relationships" xmlns:m="http://schemas.openxmlformats.org/officeDocument/2006/math" xmlns:v="urn:schemas-microsoft-com:vml" xmlns:wp14="http://schemas.microsoft.com/office/word/2010/wordprocessingDrawing" xmlns:wp="http://schemas.openxmlformats.org/drawingml/2006/wordprocessingDrawing" xmlns:w10="urn:schemas-microsoft-com:office:word" xmlns:w="http://schemas.openxmlformats.org/wordprocessingml/2006/main" xmlns:w14="http://schemas.microsoft.com/office/word/2010/wordml" xmlns:w15="http://schemas.microsoft.com/office/word/2012/wordml" xmlns:w16se="http://schemas.microsoft.com/office/word/2015/wordml/symex" xmlns:wpg="http://schemas.microsoft.com/office/word/2010/wordprocessingGroup" xmlns:wpi="http://schemas.microsoft.com/office/word/2010/wordprocessingInk" xmlns:wne="http://schemas.microsoft.com/office/word/2006/wordml" xmlns:wps="http://schemas.microsoft.com/office/word/2010/wordprocessingShape" mc:Ignorable="w14 w15 w16se wp14">
+  <w:abstractNum w:abstractNumId="0" w15:restartNumberingAfterBreak="0">
     <w:nsid w:val="10897F84"/>
     <w:multiLevelType w:val="hybridMultilevel"/>
     <w:tmpl w:val="8D5A24B4"/>
@@ -797,7 +1327,7 @@
 </file>
 
 <file path=word/styles.xml><?xml version="1.0" encoding="utf-8"?>
-<w:styles xmlns:mc="http://schemas.openxmlformats.org/markup-compatibility/2006" xmlns:r="http://schemas.openxmlformats.org/officeDocument/2006/relationships" xmlns:w="http://schemas.openxmlformats.org/wordprocessingml/2006/main" xmlns:w14="http://schemas.microsoft.com/office/word/2010/wordml" xmlns:w15="http://schemas.microsoft.com/office/word/2012/wordml" mc:Ignorable="w14 w15">
+<w:styles xmlns:mc="http://schemas.openxmlformats.org/markup-compatibility/2006" xmlns:r="http://schemas.openxmlformats.org/officeDocument/2006/relationships" xmlns:w="http://schemas.openxmlformats.org/wordprocessingml/2006/main" xmlns:w14="http://schemas.microsoft.com/office/word/2010/wordml" xmlns:w15="http://schemas.microsoft.com/office/word/2012/wordml" xmlns:w16se="http://schemas.microsoft.com/office/word/2015/wordml/symex" mc:Ignorable="w14 w15 w16se">
   <w:docDefaults>
     <w:rPrDefault>
       <w:rPr>
@@ -809,7 +1339,7 @@
     </w:rPrDefault>
     <w:pPrDefault/>
   </w:docDefaults>
-  <w:latentStyles w:defLockedState="0" w:defUIPriority="99" w:defSemiHidden="0" w:defUnhideWhenUsed="0" w:defQFormat="0" w:count="382">
+  <w:latentStyles w:defLockedState="0" w:defUIPriority="99" w:defSemiHidden="0" w:defUnhideWhenUsed="0" w:defQFormat="0" w:count="373">
     <w:lsdException w:name="Normal" w:uiPriority="0" w:qFormat="1"/>
     <w:lsdException w:name="heading 1" w:uiPriority="9" w:qFormat="1"/>
     <w:lsdException w:name="heading 2" w:semiHidden="1" w:uiPriority="9" w:unhideWhenUsed="1" w:qFormat="1"/>
@@ -966,15 +1496,6 @@
     <w:lsdException w:name="Balloon Text" w:semiHidden="1" w:unhideWhenUsed="1"/>
     <w:lsdException w:name="Table Grid" w:uiPriority="39"/>
     <w:lsdException w:name="Table Theme" w:semiHidden="1" w:unhideWhenUsed="1"/>
-    <w:lsdException w:name="Note Level 1" w:semiHidden="1" w:unhideWhenUsed="1"/>
-    <w:lsdException w:name="Note Level 2" w:semiHidden="1" w:unhideWhenUsed="1"/>
-    <w:lsdException w:name="Note Level 3" w:semiHidden="1" w:unhideWhenUsed="1"/>
-    <w:lsdException w:name="Note Level 4" w:semiHidden="1" w:unhideWhenUsed="1"/>
-    <w:lsdException w:name="Note Level 5" w:semiHidden="1" w:unhideWhenUsed="1"/>
-    <w:lsdException w:name="Note Level 6" w:semiHidden="1" w:unhideWhenUsed="1"/>
-    <w:lsdException w:name="Note Level 7" w:semiHidden="1" w:unhideWhenUsed="1"/>
-    <w:lsdException w:name="Note Level 8" w:semiHidden="1" w:unhideWhenUsed="1"/>
-    <w:lsdException w:name="Note Level 9" w:semiHidden="1" w:unhideWhenUsed="1"/>
     <w:lsdException w:name="Placeholder Text" w:semiHidden="1"/>
     <w:lsdException w:name="No Spacing" w:uiPriority="1" w:qFormat="1"/>
     <w:lsdException w:name="Light Shading" w:uiPriority="60"/>

</xml_diff>